<commit_message>
upgrading the word auto-implement feature
</commit_message>
<xml_diff>
--- a/WIMDataProcessingApp/Templates/大樟桥监测月报模板.docx
+++ b/WIMDataProcessingApp/Templates/大樟桥监测月报模板.docx
@@ -1712,10 +1712,10 @@
                   <v:path o:extrusionok="f" gradientshapeok="t" o:connecttype="rect"/>
                   <o:lock v:ext="edit" aspectratio="t"/>
                 </v:shapetype>
-                <v:shape id="_x0000_i1025" type="#_x0000_t75" style="width:18pt;height:13pt" o:ole="">
+                <v:shape id="_x0000_i1025" type="#_x0000_t75" style="width:18.35pt;height:12.9pt" o:ole="">
                   <v:imagedata r:id="rId15" o:title=""/>
                 </v:shape>
-                <o:OLEObject Type="Embed" ProgID="Equation.KSEE3" ShapeID="_x0000_i1025" DrawAspect="Content" ObjectID="_1689075573" r:id="rId16"/>
+                <o:OLEObject Type="Embed" ProgID="Equation.KSEE3" ShapeID="_x0000_i1025" DrawAspect="Content" ObjectID="_1689101795" r:id="rId16"/>
               </w:object>
             </w:r>
             <w:r>
@@ -1730,10 +1730,10 @@
                 <w:position w:val="-10"/>
               </w:rPr>
               <w:object w:dxaOrig="360" w:dyaOrig="260" w14:anchorId="0D53CE19">
-                <v:shape id="_x0000_i1026" type="#_x0000_t75" style="width:18pt;height:13pt" o:ole="">
+                <v:shape id="_x0000_i1026" type="#_x0000_t75" style="width:18.35pt;height:12.9pt" o:ole="">
                   <v:imagedata r:id="rId15" o:title=""/>
                 </v:shape>
-                <o:OLEObject Type="Embed" ProgID="Equation.KSEE3" ShapeID="_x0000_i1026" DrawAspect="Content" ObjectID="_1689075574" r:id="rId17"/>
+                <o:OLEObject Type="Embed" ProgID="Equation.KSEE3" ShapeID="_x0000_i1026" DrawAspect="Content" ObjectID="_1689101796" r:id="rId17"/>
               </w:object>
             </w:r>
             <w:r>
@@ -1754,10 +1754,10 @@
                 <w:position w:val="-10"/>
               </w:rPr>
               <w:object w:dxaOrig="360" w:dyaOrig="260" w14:anchorId="63165E6F">
-                <v:shape id="_x0000_i1027" type="#_x0000_t75" style="width:18pt;height:13pt" o:ole="">
+                <v:shape id="_x0000_i1027" type="#_x0000_t75" style="width:18.35pt;height:12.9pt" o:ole="">
                   <v:imagedata r:id="rId15" o:title=""/>
                 </v:shape>
-                <o:OLEObject Type="Embed" ProgID="Equation.KSEE3" ShapeID="_x0000_i1027" DrawAspect="Content" ObjectID="_1689075575" r:id="rId18"/>
+                <o:OLEObject Type="Embed" ProgID="Equation.KSEE3" ShapeID="_x0000_i1027" DrawAspect="Content" ObjectID="_1689101797" r:id="rId18"/>
               </w:object>
             </w:r>
             <w:r>
@@ -1999,7 +1999,6 @@
               <w:rPr>
                 <w:rFonts w:hint="eastAsia"/>
               </w:rPr>
-              <w:lastRenderedPageBreak/>
               <w:t>~31.7</w:t>
             </w:r>
             <w:r>
@@ -2077,7 +2076,6 @@
               <w:rPr>
                 <w:rFonts w:eastAsia="黑体"/>
               </w:rPr>
-              <w:lastRenderedPageBreak/>
               <w:t>监测</w:t>
             </w:r>
             <w:r>
@@ -2790,6 +2788,7 @@
         <w:jc w:val="right"/>
       </w:pPr>
       <w:r>
+        <w:lastRenderedPageBreak/>
         <w:t>（续上页）</w:t>
       </w:r>
     </w:p>
@@ -2837,7 +2836,6 @@
               <w:rPr>
                 <w:rFonts w:eastAsia="黑体"/>
               </w:rPr>
-              <w:lastRenderedPageBreak/>
               <w:t>建</w:t>
             </w:r>
             <w:r>
@@ -4773,7 +4771,6 @@
       </w:pPr>
       <w:bookmarkStart w:id="3" w:name="_Ref32075"/>
       <w:r>
-        <w:lastRenderedPageBreak/>
         <w:t>图</w:t>
       </w:r>
       <w:r>
@@ -6401,10 +6398,25 @@
         <w:t>桥共通过车辆</w:t>
       </w:r>
       <w:r>
-        <w:rPr>
-          <w:rFonts w:hint="eastAsia"/>
-        </w:rPr>
-        <w:t>80349</w:t>
+        <w:fldChar w:fldCharType="begin"/>
+      </w:r>
+      <w:r>
+        <w:instrText xml:space="preserve"> DOCVARIABLE </w:instrText>
+      </w:r>
+      <w:r>
+        <w:rPr>
+          <w:rFonts w:hint="eastAsia"/>
+        </w:rPr>
+        <w:instrText>To</w:instrText>
+      </w:r>
+      <w:r>
+        <w:instrText>talVehicleCount</w:instrText>
+      </w:r>
+      <w:r>
+        <w:instrText xml:space="preserve">  \* MERGEFORMAT </w:instrText>
+      </w:r>
+      <w:r>
+        <w:fldChar w:fldCharType="end"/>
       </w:r>
       <w:r>
         <w:rPr>
@@ -6425,10 +6437,19 @@
         <w:t>共通过车辆</w:t>
       </w:r>
       <w:r>
-        <w:rPr>
-          <w:rFonts w:hint="eastAsia"/>
-        </w:rPr>
-        <w:t>41079</w:t>
+        <w:fldChar w:fldCharType="begin"/>
+      </w:r>
+      <w:r>
+        <w:instrText xml:space="preserve"> DOCVARIABLE </w:instrText>
+      </w:r>
+      <w:r>
+        <w:instrText>Lane1VehicleCount</w:instrText>
+      </w:r>
+      <w:r>
+        <w:instrText xml:space="preserve">  \* MERGEFORMAT </w:instrText>
+      </w:r>
+      <w:r>
+        <w:fldChar w:fldCharType="end"/>
       </w:r>
       <w:r>
         <w:rPr>
@@ -6449,10 +6470,19 @@
         <w:t>共通过车辆</w:t>
       </w:r>
       <w:r>
-        <w:rPr>
-          <w:rFonts w:hint="eastAsia"/>
-        </w:rPr>
-        <w:t>39270</w:t>
+        <w:fldChar w:fldCharType="begin"/>
+      </w:r>
+      <w:r>
+        <w:instrText xml:space="preserve"> DOCVARIABLE </w:instrText>
+      </w:r>
+      <w:r>
+        <w:instrText>Lane2VehicleCount</w:instrText>
+      </w:r>
+      <w:r>
+        <w:instrText xml:space="preserve">  \* MERGEFORMAT </w:instrText>
+      </w:r>
+      <w:r>
+        <w:fldChar w:fldCharType="end"/>
       </w:r>
       <w:r>
         <w:rPr>
@@ -6461,10 +6491,22 @@
         <w:t>辆），日均</w:t>
       </w:r>
       <w:r>
-        <w:rPr>
-          <w:rFonts w:hint="eastAsia"/>
-        </w:rPr>
-        <w:t>2678</w:t>
+        <w:fldChar w:fldCharType="begin"/>
+      </w:r>
+      <w:r>
+        <w:instrText xml:space="preserve"> DOCVARIABLE </w:instrText>
+      </w:r>
+      <w:r>
+        <w:instrText>Daily</w:instrText>
+      </w:r>
+      <w:r>
+        <w:instrText>VehicleCount</w:instrText>
+      </w:r>
+      <w:r>
+        <w:instrText xml:space="preserve">  \* MERGEFORMAT </w:instrText>
+      </w:r>
+      <w:r>
+        <w:fldChar w:fldCharType="end"/>
       </w:r>
       <w:r>
         <w:rPr>
@@ -6765,10 +6807,25 @@
         <w:t>以上重量的车占比为</w:t>
       </w:r>
       <w:r>
-        <w:rPr>
-          <w:rFonts w:hint="eastAsia"/>
-        </w:rPr>
-        <w:t>8.44%</w:t>
+        <w:fldChar w:fldCharType="begin"/>
+      </w:r>
+      <w:r>
+        <w:instrText xml:space="preserve"> DOCVARIABLE </w:instrText>
+      </w:r>
+      <w:r>
+        <w:instrText>Lane1</w:instrText>
+      </w:r>
+      <w:r>
+        <w:instrText>Vehicle30P</w:instrText>
+      </w:r>
+      <w:r>
+        <w:instrText>roportion</w:instrText>
+      </w:r>
+      <w:r>
+        <w:instrText xml:space="preserve">  \* MERGEFORMAT </w:instrText>
+      </w:r>
+      <w:r>
+        <w:fldChar w:fldCharType="end"/>
       </w:r>
       <w:r>
         <w:rPr>
@@ -6777,10 +6834,22 @@
         <w:t>（</w:t>
       </w:r>
       <w:r>
-        <w:rPr>
-          <w:rFonts w:hint="eastAsia"/>
-        </w:rPr>
-        <w:t>3470</w:t>
+        <w:fldChar w:fldCharType="begin"/>
+      </w:r>
+      <w:r>
+        <w:instrText xml:space="preserve"> DOCVARIABLE </w:instrText>
+      </w:r>
+      <w:r>
+        <w:instrText>Lane1</w:instrText>
+      </w:r>
+      <w:r>
+        <w:instrText>Vehicle30Count</w:instrText>
+      </w:r>
+      <w:r>
+        <w:instrText xml:space="preserve">  \* MERGEFORMAT </w:instrText>
+      </w:r>
+      <w:r>
+        <w:fldChar w:fldCharType="end"/>
       </w:r>
       <w:r>
         <w:rPr>
@@ -6801,10 +6870,31 @@
         <w:t>以上重量的车占比为</w:t>
       </w:r>
       <w:r>
-        <w:rPr>
-          <w:rFonts w:hint="eastAsia"/>
-        </w:rPr>
-        <w:t>0.00%</w:t>
+        <w:fldChar w:fldCharType="begin"/>
+      </w:r>
+      <w:r>
+        <w:instrText xml:space="preserve"> DOCVARIABLE </w:instrText>
+      </w:r>
+      <w:r>
+        <w:instrText>Lane1</w:instrText>
+      </w:r>
+      <w:r>
+        <w:instrText>Vehicle55P</w:instrText>
+      </w:r>
+      <w:r>
+        <w:instrText>roportion</w:instrText>
+      </w:r>
+      <w:r>
+        <w:instrText xml:space="preserve">  \* MERGEFORMAT </w:instrText>
+      </w:r>
+      <w:r>
+        <w:fldChar w:fldCharType="end"/>
+      </w:r>
+      <w:r>
+        <w:rPr>
+          <w:rFonts w:hint="eastAsia"/>
+        </w:rPr>
+        <w:t>%</w:t>
       </w:r>
       <w:r>
         <w:rPr>
@@ -6813,10 +6903,19 @@
         <w:t>（</w:t>
       </w:r>
       <w:r>
-        <w:rPr>
-          <w:rFonts w:hint="eastAsia"/>
-        </w:rPr>
-        <w:t>0</w:t>
+        <w:fldChar w:fldCharType="begin"/>
+      </w:r>
+      <w:r>
+        <w:instrText xml:space="preserve"> DOCVARIABLE </w:instrText>
+      </w:r>
+      <w:r>
+        <w:instrText>Lane1Vehicle55Count</w:instrText>
+      </w:r>
+      <w:r>
+        <w:instrText xml:space="preserve">  \* MERGEFORMAT </w:instrText>
+      </w:r>
+      <w:r>
+        <w:fldChar w:fldCharType="end"/>
       </w:r>
       <w:r>
         <w:rPr>
@@ -6849,10 +6948,22 @@
         <w:t>以上重量的车占比为</w:t>
       </w:r>
       <w:r>
-        <w:rPr>
-          <w:rFonts w:hint="eastAsia"/>
-        </w:rPr>
-        <w:t>23.19%</w:t>
+        <w:fldChar w:fldCharType="begin"/>
+      </w:r>
+      <w:r>
+        <w:instrText xml:space="preserve"> DOCVARIABLE </w:instrText>
+      </w:r>
+      <w:r>
+        <w:instrText>Lane2Vehicle30P</w:instrText>
+      </w:r>
+      <w:r>
+        <w:instrText>roportion</w:instrText>
+      </w:r>
+      <w:r>
+        <w:instrText xml:space="preserve">  \* MERGEFORMAT </w:instrText>
+      </w:r>
+      <w:r>
+        <w:fldChar w:fldCharType="end"/>
       </w:r>
       <w:r>
         <w:rPr>
@@ -6861,10 +6972,19 @@
         <w:t>（</w:t>
       </w:r>
       <w:r>
-        <w:rPr>
-          <w:rFonts w:hint="eastAsia"/>
-        </w:rPr>
-        <w:t>9108</w:t>
+        <w:fldChar w:fldCharType="begin"/>
+      </w:r>
+      <w:r>
+        <w:instrText xml:space="preserve"> DOCVARIABLE </w:instrText>
+      </w:r>
+      <w:r>
+        <w:instrText>Lane2Vehicle30Count</w:instrText>
+      </w:r>
+      <w:r>
+        <w:instrText xml:space="preserve">  \* MERGEFORMAT </w:instrText>
+      </w:r>
+      <w:r>
+        <w:fldChar w:fldCharType="end"/>
       </w:r>
       <w:r>
         <w:rPr>
@@ -6885,10 +7005,22 @@
         <w:t>以上重量的车占比为</w:t>
       </w:r>
       <w:r>
-        <w:rPr>
-          <w:rFonts w:hint="eastAsia"/>
-        </w:rPr>
-        <w:t>16.61%</w:t>
+        <w:fldChar w:fldCharType="begin"/>
+      </w:r>
+      <w:r>
+        <w:instrText xml:space="preserve"> DOCVARIABLE </w:instrText>
+      </w:r>
+      <w:r>
+        <w:instrText>Lane2Vehicle55P</w:instrText>
+      </w:r>
+      <w:r>
+        <w:instrText>roportion</w:instrText>
+      </w:r>
+      <w:r>
+        <w:instrText xml:space="preserve">  \* MERGEFORMAT </w:instrText>
+      </w:r>
+      <w:r>
+        <w:fldChar w:fldCharType="end"/>
       </w:r>
       <w:r>
         <w:rPr>
@@ -6897,10 +7029,25 @@
         <w:t>（</w:t>
       </w:r>
       <w:r>
-        <w:rPr>
-          <w:rFonts w:hint="eastAsia"/>
-        </w:rPr>
-        <w:t>6523</w:t>
+        <w:fldChar w:fldCharType="begin"/>
+      </w:r>
+      <w:r>
+        <w:instrText xml:space="preserve"> DOCVARIABLE </w:instrText>
+      </w:r>
+      <w:r>
+        <w:instrText>Lane</w:instrText>
+      </w:r>
+      <w:r>
+        <w:instrText>2</w:instrText>
+      </w:r>
+      <w:r>
+        <w:instrText>Vehicle55Count</w:instrText>
+      </w:r>
+      <w:r>
+        <w:instrText xml:space="preserve">  \* MERGEFORMAT </w:instrText>
+      </w:r>
+      <w:r>
+        <w:fldChar w:fldCharType="end"/>
       </w:r>
       <w:r>
         <w:rPr>
@@ -7114,28 +7261,34 @@
         <w:rPr>
           <w:rFonts w:hint="eastAsia"/>
         </w:rPr>
-        <w:t>~06</w:t>
-      </w:r>
-      <w:r>
-        <w:rPr>
-          <w:rFonts w:hint="eastAsia"/>
-        </w:rPr>
-        <w:t>月</w:t>
-      </w:r>
-      <w:r>
-        <w:t>3</w:t>
-      </w:r>
-      <w:r>
-        <w:rPr>
-          <w:rFonts w:hint="eastAsia"/>
-        </w:rPr>
-        <w:t>0</w:t>
-      </w:r>
-      <w:r>
-        <w:rPr>
-          <w:rFonts w:hint="eastAsia"/>
-        </w:rPr>
-        <w:t>日车流量统计表</w:t>
+        <w:t>~</w:t>
+      </w:r>
+      <w:r>
+        <w:fldChar w:fldCharType="begin"/>
+      </w:r>
+      <w:r>
+        <w:instrText xml:space="preserve"> DOCVARIABLE </w:instrText>
+      </w:r>
+      <w:r>
+        <w:rPr>
+          <w:rFonts w:hint="eastAsia"/>
+        </w:rPr>
+        <w:instrText>S</w:instrText>
+      </w:r>
+      <w:r>
+        <w:instrText>hort</w:instrText>
+      </w:r>
+      <w:r>
+        <w:instrText xml:space="preserve">FinishDateTime  \* MERGEFORMAT </w:instrText>
+      </w:r>
+      <w:r>
+        <w:fldChar w:fldCharType="end"/>
+      </w:r>
+      <w:r>
+        <w:rPr>
+          <w:rFonts w:hint="eastAsia"/>
+        </w:rPr>
+        <w:t>车流量统计表</w:t>
       </w:r>
     </w:p>
     <w:tbl>
@@ -9558,25 +9711,34 @@
         <w:rPr>
           <w:rFonts w:hint="eastAsia"/>
         </w:rPr>
-        <w:t>~06</w:t>
-      </w:r>
-      <w:r>
-        <w:rPr>
-          <w:rFonts w:hint="eastAsia"/>
-        </w:rPr>
-        <w:t>月</w:t>
-      </w:r>
-      <w:r>
-        <w:rPr>
-          <w:rFonts w:hint="eastAsia"/>
-        </w:rPr>
-        <w:t>30</w:t>
-      </w:r>
-      <w:r>
-        <w:rPr>
-          <w:rFonts w:hint="eastAsia"/>
-        </w:rPr>
-        <w:t>日期间前</w:t>
+        <w:t>~</w:t>
+      </w:r>
+      <w:r>
+        <w:fldChar w:fldCharType="begin"/>
+      </w:r>
+      <w:r>
+        <w:instrText xml:space="preserve"> DOCVARIABLE </w:instrText>
+      </w:r>
+      <w:r>
+        <w:rPr>
+          <w:rFonts w:hint="eastAsia"/>
+        </w:rPr>
+        <w:instrText>S</w:instrText>
+      </w:r>
+      <w:r>
+        <w:instrText>hort</w:instrText>
+      </w:r>
+      <w:r>
+        <w:instrText xml:space="preserve">FinishDateTime  \* MERGEFORMAT </w:instrText>
+      </w:r>
+      <w:r>
+        <w:fldChar w:fldCharType="end"/>
+      </w:r>
+      <w:r>
+        <w:rPr>
+          <w:rFonts w:hint="eastAsia"/>
+        </w:rPr>
+        <w:t>期间前</w:t>
       </w:r>
       <w:r>
         <w:rPr>
@@ -9844,13 +10006,6 @@
                 <w:szCs w:val="21"/>
               </w:rPr>
             </w:pPr>
-            <w:r>
-              <w:rPr>
-                <w:sz w:val="21"/>
-                <w:szCs w:val="21"/>
-              </w:rPr>
-              <w:t>2</w:t>
-            </w:r>
           </w:p>
         </w:tc>
         <w:tc>
@@ -9869,13 +10024,6 @@
                 <w:szCs w:val="21"/>
               </w:rPr>
             </w:pPr>
-            <w:r>
-              <w:rPr>
-                <w:sz w:val="21"/>
-                <w:szCs w:val="21"/>
-              </w:rPr>
-              <w:t>2021/6/22 18:49</w:t>
-            </w:r>
           </w:p>
         </w:tc>
         <w:tc>
@@ -9894,13 +10042,6 @@
                 <w:szCs w:val="21"/>
               </w:rPr>
             </w:pPr>
-            <w:r>
-              <w:rPr>
-                <w:sz w:val="21"/>
-                <w:szCs w:val="21"/>
-              </w:rPr>
-              <w:t>6</w:t>
-            </w:r>
           </w:p>
         </w:tc>
         <w:tc>
@@ -9919,13 +10060,6 @@
                 <w:szCs w:val="21"/>
               </w:rPr>
             </w:pPr>
-            <w:r>
-              <w:rPr>
-                <w:sz w:val="21"/>
-                <w:szCs w:val="21"/>
-              </w:rPr>
-              <w:t>106260</w:t>
-            </w:r>
           </w:p>
         </w:tc>
         <w:tc>
@@ -9944,13 +10078,6 @@
                 <w:szCs w:val="21"/>
               </w:rPr>
             </w:pPr>
-            <w:r>
-              <w:rPr>
-                <w:sz w:val="21"/>
-                <w:szCs w:val="21"/>
-              </w:rPr>
-              <w:t>50</w:t>
-            </w:r>
           </w:p>
         </w:tc>
       </w:tr>
@@ -10000,13 +10127,6 @@
                 <w:szCs w:val="21"/>
               </w:rPr>
             </w:pPr>
-            <w:r>
-              <w:rPr>
-                <w:sz w:val="21"/>
-                <w:szCs w:val="21"/>
-              </w:rPr>
-              <w:t>2</w:t>
-            </w:r>
           </w:p>
         </w:tc>
         <w:tc>
@@ -10025,13 +10145,6 @@
                 <w:szCs w:val="21"/>
               </w:rPr>
             </w:pPr>
-            <w:r>
-              <w:rPr>
-                <w:sz w:val="21"/>
-                <w:szCs w:val="21"/>
-              </w:rPr>
-              <w:t>2021/6/21 15:13</w:t>
-            </w:r>
           </w:p>
         </w:tc>
         <w:tc>
@@ -10050,13 +10163,6 @@
                 <w:szCs w:val="21"/>
               </w:rPr>
             </w:pPr>
-            <w:r>
-              <w:rPr>
-                <w:sz w:val="21"/>
-                <w:szCs w:val="21"/>
-              </w:rPr>
-              <w:t>6</w:t>
-            </w:r>
           </w:p>
         </w:tc>
         <w:tc>
@@ -10075,13 +10181,6 @@
                 <w:szCs w:val="21"/>
               </w:rPr>
             </w:pPr>
-            <w:r>
-              <w:rPr>
-                <w:sz w:val="21"/>
-                <w:szCs w:val="21"/>
-              </w:rPr>
-              <w:t>102550</w:t>
-            </w:r>
           </w:p>
         </w:tc>
         <w:tc>
@@ -10100,13 +10199,6 @@
                 <w:szCs w:val="21"/>
               </w:rPr>
             </w:pPr>
-            <w:r>
-              <w:rPr>
-                <w:sz w:val="21"/>
-                <w:szCs w:val="21"/>
-              </w:rPr>
-              <w:t>56</w:t>
-            </w:r>
           </w:p>
         </w:tc>
       </w:tr>
@@ -10156,13 +10248,6 @@
                 <w:szCs w:val="21"/>
               </w:rPr>
             </w:pPr>
-            <w:r>
-              <w:rPr>
-                <w:sz w:val="21"/>
-                <w:szCs w:val="21"/>
-              </w:rPr>
-              <w:t>2</w:t>
-            </w:r>
           </w:p>
         </w:tc>
         <w:tc>
@@ -10181,13 +10266,6 @@
                 <w:szCs w:val="21"/>
               </w:rPr>
             </w:pPr>
-            <w:r>
-              <w:rPr>
-                <w:sz w:val="21"/>
-                <w:szCs w:val="21"/>
-              </w:rPr>
-              <w:t>2021/6/2 17:23</w:t>
-            </w:r>
           </w:p>
         </w:tc>
         <w:tc>
@@ -10206,13 +10284,6 @@
                 <w:szCs w:val="21"/>
               </w:rPr>
             </w:pPr>
-            <w:r>
-              <w:rPr>
-                <w:sz w:val="21"/>
-                <w:szCs w:val="21"/>
-              </w:rPr>
-              <w:t>6</w:t>
-            </w:r>
           </w:p>
         </w:tc>
         <w:tc>
@@ -10231,13 +10302,6 @@
                 <w:szCs w:val="21"/>
               </w:rPr>
             </w:pPr>
-            <w:r>
-              <w:rPr>
-                <w:sz w:val="21"/>
-                <w:szCs w:val="21"/>
-              </w:rPr>
-              <w:t>100700</w:t>
-            </w:r>
           </w:p>
         </w:tc>
         <w:tc>
@@ -10256,13 +10320,6 @@
                 <w:szCs w:val="21"/>
               </w:rPr>
             </w:pPr>
-            <w:r>
-              <w:rPr>
-                <w:sz w:val="21"/>
-                <w:szCs w:val="21"/>
-              </w:rPr>
-              <w:t>53</w:t>
-            </w:r>
           </w:p>
         </w:tc>
       </w:tr>
@@ -10292,7 +10349,6 @@
                 <w:sz w:val="21"/>
                 <w:szCs w:val="21"/>
               </w:rPr>
-              <w:lastRenderedPageBreak/>
               <w:t>4</w:t>
             </w:r>
           </w:p>
@@ -10313,13 +10369,6 @@
                 <w:szCs w:val="21"/>
               </w:rPr>
             </w:pPr>
-            <w:r>
-              <w:rPr>
-                <w:sz w:val="21"/>
-                <w:szCs w:val="21"/>
-              </w:rPr>
-              <w:t>2</w:t>
-            </w:r>
           </w:p>
         </w:tc>
         <w:tc>
@@ -10338,13 +10387,6 @@
                 <w:szCs w:val="21"/>
               </w:rPr>
             </w:pPr>
-            <w:r>
-              <w:rPr>
-                <w:sz w:val="21"/>
-                <w:szCs w:val="21"/>
-              </w:rPr>
-              <w:t>2021/6/2 2:01</w:t>
-            </w:r>
           </w:p>
         </w:tc>
         <w:tc>
@@ -10363,13 +10405,6 @@
                 <w:szCs w:val="21"/>
               </w:rPr>
             </w:pPr>
-            <w:r>
-              <w:rPr>
-                <w:sz w:val="21"/>
-                <w:szCs w:val="21"/>
-              </w:rPr>
-              <w:t>6</w:t>
-            </w:r>
           </w:p>
         </w:tc>
         <w:tc>
@@ -10388,13 +10423,6 @@
                 <w:szCs w:val="21"/>
               </w:rPr>
             </w:pPr>
-            <w:r>
-              <w:rPr>
-                <w:sz w:val="21"/>
-                <w:szCs w:val="21"/>
-              </w:rPr>
-              <w:t>99460</w:t>
-            </w:r>
           </w:p>
         </w:tc>
         <w:tc>
@@ -10413,13 +10441,6 @@
                 <w:szCs w:val="21"/>
               </w:rPr>
             </w:pPr>
-            <w:r>
-              <w:rPr>
-                <w:sz w:val="21"/>
-                <w:szCs w:val="21"/>
-              </w:rPr>
-              <w:t>31</w:t>
-            </w:r>
           </w:p>
         </w:tc>
       </w:tr>
@@ -10469,13 +10490,6 @@
                 <w:szCs w:val="21"/>
               </w:rPr>
             </w:pPr>
-            <w:r>
-              <w:rPr>
-                <w:sz w:val="21"/>
-                <w:szCs w:val="21"/>
-              </w:rPr>
-              <w:t>2</w:t>
-            </w:r>
           </w:p>
         </w:tc>
         <w:tc>
@@ -10494,13 +10508,6 @@
                 <w:szCs w:val="21"/>
               </w:rPr>
             </w:pPr>
-            <w:r>
-              <w:rPr>
-                <w:sz w:val="21"/>
-                <w:szCs w:val="21"/>
-              </w:rPr>
-              <w:t>2021/6/28 22:28</w:t>
-            </w:r>
           </w:p>
         </w:tc>
         <w:tc>
@@ -10519,13 +10526,6 @@
                 <w:szCs w:val="21"/>
               </w:rPr>
             </w:pPr>
-            <w:r>
-              <w:rPr>
-                <w:sz w:val="21"/>
-                <w:szCs w:val="21"/>
-              </w:rPr>
-              <w:t>6</w:t>
-            </w:r>
           </w:p>
         </w:tc>
         <w:tc>
@@ -10544,13 +10544,6 @@
                 <w:szCs w:val="21"/>
               </w:rPr>
             </w:pPr>
-            <w:r>
-              <w:rPr>
-                <w:sz w:val="21"/>
-                <w:szCs w:val="21"/>
-              </w:rPr>
-              <w:t>99300</w:t>
-            </w:r>
           </w:p>
         </w:tc>
         <w:tc>
@@ -10569,13 +10562,6 @@
                 <w:szCs w:val="21"/>
               </w:rPr>
             </w:pPr>
-            <w:r>
-              <w:rPr>
-                <w:sz w:val="21"/>
-                <w:szCs w:val="21"/>
-              </w:rPr>
-              <w:t>47</w:t>
-            </w:r>
           </w:p>
         </w:tc>
       </w:tr>
@@ -10625,13 +10611,6 @@
                 <w:szCs w:val="21"/>
               </w:rPr>
             </w:pPr>
-            <w:r>
-              <w:rPr>
-                <w:sz w:val="21"/>
-                <w:szCs w:val="21"/>
-              </w:rPr>
-              <w:t>2</w:t>
-            </w:r>
           </w:p>
         </w:tc>
         <w:tc>
@@ -10650,13 +10629,6 @@
                 <w:szCs w:val="21"/>
               </w:rPr>
             </w:pPr>
-            <w:r>
-              <w:rPr>
-                <w:sz w:val="21"/>
-                <w:szCs w:val="21"/>
-              </w:rPr>
-              <w:t>2021/6/10 17:36</w:t>
-            </w:r>
           </w:p>
         </w:tc>
         <w:tc>
@@ -10675,13 +10647,6 @@
                 <w:szCs w:val="21"/>
               </w:rPr>
             </w:pPr>
-            <w:r>
-              <w:rPr>
-                <w:sz w:val="21"/>
-                <w:szCs w:val="21"/>
-              </w:rPr>
-              <w:t>6</w:t>
-            </w:r>
           </w:p>
         </w:tc>
         <w:tc>
@@ -10700,13 +10665,6 @@
                 <w:szCs w:val="21"/>
               </w:rPr>
             </w:pPr>
-            <w:r>
-              <w:rPr>
-                <w:sz w:val="21"/>
-                <w:szCs w:val="21"/>
-              </w:rPr>
-              <w:t>96950</w:t>
-            </w:r>
           </w:p>
         </w:tc>
         <w:tc>
@@ -10725,13 +10683,6 @@
                 <w:szCs w:val="21"/>
               </w:rPr>
             </w:pPr>
-            <w:r>
-              <w:rPr>
-                <w:sz w:val="21"/>
-                <w:szCs w:val="21"/>
-              </w:rPr>
-              <w:t>50</w:t>
-            </w:r>
           </w:p>
         </w:tc>
       </w:tr>
@@ -10781,13 +10732,6 @@
                 <w:szCs w:val="21"/>
               </w:rPr>
             </w:pPr>
-            <w:r>
-              <w:rPr>
-                <w:sz w:val="21"/>
-                <w:szCs w:val="21"/>
-              </w:rPr>
-              <w:t>2</w:t>
-            </w:r>
           </w:p>
         </w:tc>
         <w:tc>
@@ -10806,13 +10750,6 @@
                 <w:szCs w:val="21"/>
               </w:rPr>
             </w:pPr>
-            <w:r>
-              <w:rPr>
-                <w:sz w:val="21"/>
-                <w:szCs w:val="21"/>
-              </w:rPr>
-              <w:t>2021/6/10 11:54</w:t>
-            </w:r>
           </w:p>
         </w:tc>
         <w:tc>
@@ -10831,13 +10768,6 @@
                 <w:szCs w:val="21"/>
               </w:rPr>
             </w:pPr>
-            <w:r>
-              <w:rPr>
-                <w:sz w:val="21"/>
-                <w:szCs w:val="21"/>
-              </w:rPr>
-              <w:t>6</w:t>
-            </w:r>
           </w:p>
         </w:tc>
         <w:tc>
@@ -10856,13 +10786,6 @@
                 <w:szCs w:val="21"/>
               </w:rPr>
             </w:pPr>
-            <w:r>
-              <w:rPr>
-                <w:sz w:val="21"/>
-                <w:szCs w:val="21"/>
-              </w:rPr>
-              <w:t>94220</w:t>
-            </w:r>
           </w:p>
         </w:tc>
         <w:tc>
@@ -10881,13 +10804,6 @@
                 <w:szCs w:val="21"/>
               </w:rPr>
             </w:pPr>
-            <w:r>
-              <w:rPr>
-                <w:sz w:val="21"/>
-                <w:szCs w:val="21"/>
-              </w:rPr>
-              <w:t>39</w:t>
-            </w:r>
           </w:p>
         </w:tc>
       </w:tr>
@@ -10937,13 +10853,6 @@
                 <w:szCs w:val="21"/>
               </w:rPr>
             </w:pPr>
-            <w:r>
-              <w:rPr>
-                <w:sz w:val="21"/>
-                <w:szCs w:val="21"/>
-              </w:rPr>
-              <w:t>2</w:t>
-            </w:r>
           </w:p>
         </w:tc>
         <w:tc>
@@ -10962,13 +10871,6 @@
                 <w:szCs w:val="21"/>
               </w:rPr>
             </w:pPr>
-            <w:r>
-              <w:rPr>
-                <w:sz w:val="21"/>
-                <w:szCs w:val="21"/>
-              </w:rPr>
-              <w:t>2021/6/5 11:33</w:t>
-            </w:r>
           </w:p>
         </w:tc>
         <w:tc>
@@ -10987,13 +10889,6 @@
                 <w:szCs w:val="21"/>
               </w:rPr>
             </w:pPr>
-            <w:r>
-              <w:rPr>
-                <w:sz w:val="21"/>
-                <w:szCs w:val="21"/>
-              </w:rPr>
-              <w:t>6</w:t>
-            </w:r>
           </w:p>
         </w:tc>
         <w:tc>
@@ -11012,13 +10907,6 @@
                 <w:szCs w:val="21"/>
               </w:rPr>
             </w:pPr>
-            <w:r>
-              <w:rPr>
-                <w:sz w:val="21"/>
-                <w:szCs w:val="21"/>
-              </w:rPr>
-              <w:t>89960</w:t>
-            </w:r>
           </w:p>
         </w:tc>
         <w:tc>
@@ -11037,13 +10925,6 @@
                 <w:szCs w:val="21"/>
               </w:rPr>
             </w:pPr>
-            <w:r>
-              <w:rPr>
-                <w:sz w:val="21"/>
-                <w:szCs w:val="21"/>
-              </w:rPr>
-              <w:t>65</w:t>
-            </w:r>
           </w:p>
         </w:tc>
       </w:tr>
@@ -11073,6 +10954,7 @@
                 <w:sz w:val="21"/>
                 <w:szCs w:val="21"/>
               </w:rPr>
+              <w:lastRenderedPageBreak/>
               <w:t>9</w:t>
             </w:r>
           </w:p>
@@ -11093,13 +10975,6 @@
                 <w:szCs w:val="21"/>
               </w:rPr>
             </w:pPr>
-            <w:r>
-              <w:rPr>
-                <w:sz w:val="21"/>
-                <w:szCs w:val="21"/>
-              </w:rPr>
-              <w:t>2</w:t>
-            </w:r>
           </w:p>
         </w:tc>
         <w:tc>
@@ -11118,13 +10993,6 @@
                 <w:szCs w:val="21"/>
               </w:rPr>
             </w:pPr>
-            <w:r>
-              <w:rPr>
-                <w:sz w:val="21"/>
-                <w:szCs w:val="21"/>
-              </w:rPr>
-              <w:t>2021/6/1 19:21</w:t>
-            </w:r>
           </w:p>
         </w:tc>
         <w:tc>
@@ -11143,13 +11011,6 @@
                 <w:szCs w:val="21"/>
               </w:rPr>
             </w:pPr>
-            <w:r>
-              <w:rPr>
-                <w:sz w:val="21"/>
-                <w:szCs w:val="21"/>
-              </w:rPr>
-              <w:t>6</w:t>
-            </w:r>
           </w:p>
         </w:tc>
         <w:tc>
@@ -11168,13 +11029,6 @@
                 <w:szCs w:val="21"/>
               </w:rPr>
             </w:pPr>
-            <w:r>
-              <w:rPr>
-                <w:sz w:val="21"/>
-                <w:szCs w:val="21"/>
-              </w:rPr>
-              <w:t>80790</w:t>
-            </w:r>
           </w:p>
         </w:tc>
         <w:tc>
@@ -11193,13 +11047,6 @@
                 <w:szCs w:val="21"/>
               </w:rPr>
             </w:pPr>
-            <w:r>
-              <w:rPr>
-                <w:sz w:val="21"/>
-                <w:szCs w:val="21"/>
-              </w:rPr>
-              <w:t>37</w:t>
-            </w:r>
           </w:p>
         </w:tc>
       </w:tr>
@@ -11249,13 +11096,6 @@
                 <w:szCs w:val="21"/>
               </w:rPr>
             </w:pPr>
-            <w:r>
-              <w:rPr>
-                <w:sz w:val="21"/>
-                <w:szCs w:val="21"/>
-              </w:rPr>
-              <w:t>2</w:t>
-            </w:r>
           </w:p>
         </w:tc>
         <w:tc>
@@ -11274,13 +11114,6 @@
                 <w:szCs w:val="21"/>
               </w:rPr>
             </w:pPr>
-            <w:r>
-              <w:rPr>
-                <w:sz w:val="21"/>
-                <w:szCs w:val="21"/>
-              </w:rPr>
-              <w:t>2021/6/9 2:11</w:t>
-            </w:r>
           </w:p>
         </w:tc>
         <w:tc>
@@ -11299,13 +11132,6 @@
                 <w:szCs w:val="21"/>
               </w:rPr>
             </w:pPr>
-            <w:r>
-              <w:rPr>
-                <w:sz w:val="21"/>
-                <w:szCs w:val="21"/>
-              </w:rPr>
-              <w:t>6</w:t>
-            </w:r>
           </w:p>
         </w:tc>
         <w:tc>
@@ -11324,13 +11150,6 @@
                 <w:szCs w:val="21"/>
               </w:rPr>
             </w:pPr>
-            <w:r>
-              <w:rPr>
-                <w:sz w:val="21"/>
-                <w:szCs w:val="21"/>
-              </w:rPr>
-              <w:t>80120</w:t>
-            </w:r>
           </w:p>
         </w:tc>
         <w:tc>
@@ -11349,13 +11168,6 @@
                 <w:szCs w:val="21"/>
               </w:rPr>
             </w:pPr>
-            <w:r>
-              <w:rPr>
-                <w:sz w:val="21"/>
-                <w:szCs w:val="21"/>
-              </w:rPr>
-              <w:t>35</w:t>
-            </w:r>
           </w:p>
         </w:tc>
       </w:tr>
@@ -11915,13 +11727,6 @@
                 <w:szCs w:val="21"/>
               </w:rPr>
             </w:pPr>
-            <w:r>
-              <w:rPr>
-                <w:sz w:val="21"/>
-                <w:szCs w:val="21"/>
-              </w:rPr>
-              <w:t>8300</w:t>
-            </w:r>
           </w:p>
         </w:tc>
         <w:tc>
@@ -11940,13 +11745,6 @@
                 <w:szCs w:val="21"/>
               </w:rPr>
             </w:pPr>
-            <w:r>
-              <w:rPr>
-                <w:sz w:val="21"/>
-                <w:szCs w:val="21"/>
-              </w:rPr>
-              <w:t>21670</w:t>
-            </w:r>
           </w:p>
         </w:tc>
         <w:tc>
@@ -11965,13 +11763,6 @@
                 <w:szCs w:val="21"/>
               </w:rPr>
             </w:pPr>
-            <w:r>
-              <w:rPr>
-                <w:sz w:val="21"/>
-                <w:szCs w:val="21"/>
-              </w:rPr>
-              <w:t>14120</w:t>
-            </w:r>
           </w:p>
         </w:tc>
         <w:tc>
@@ -11990,13 +11781,6 @@
                 <w:szCs w:val="21"/>
               </w:rPr>
             </w:pPr>
-            <w:r>
-              <w:rPr>
-                <w:sz w:val="21"/>
-                <w:szCs w:val="21"/>
-              </w:rPr>
-              <w:t>13980</w:t>
-            </w:r>
           </w:p>
         </w:tc>
         <w:tc>
@@ -12015,13 +11799,6 @@
                 <w:szCs w:val="21"/>
               </w:rPr>
             </w:pPr>
-            <w:r>
-              <w:rPr>
-                <w:sz w:val="21"/>
-                <w:szCs w:val="21"/>
-              </w:rPr>
-              <w:t>23080</w:t>
-            </w:r>
           </w:p>
         </w:tc>
         <w:tc>
@@ -12040,13 +11817,6 @@
                 <w:szCs w:val="21"/>
               </w:rPr>
             </w:pPr>
-            <w:r>
-              <w:rPr>
-                <w:sz w:val="21"/>
-                <w:szCs w:val="21"/>
-              </w:rPr>
-              <w:t>25110</w:t>
-            </w:r>
           </w:p>
         </w:tc>
         <w:tc>
@@ -12065,13 +11835,6 @@
                 <w:szCs w:val="21"/>
               </w:rPr>
             </w:pPr>
-            <w:r>
-              <w:rPr>
-                <w:sz w:val="21"/>
-                <w:szCs w:val="21"/>
-              </w:rPr>
-              <w:t>2.08</w:t>
-            </w:r>
           </w:p>
         </w:tc>
         <w:tc>
@@ -12090,13 +11853,6 @@
                 <w:szCs w:val="21"/>
               </w:rPr>
             </w:pPr>
-            <w:r>
-              <w:rPr>
-                <w:sz w:val="21"/>
-                <w:szCs w:val="21"/>
-              </w:rPr>
-              <w:t>1.34</w:t>
-            </w:r>
           </w:p>
         </w:tc>
         <w:tc>
@@ -12115,13 +11871,6 @@
                 <w:szCs w:val="21"/>
               </w:rPr>
             </w:pPr>
-            <w:r>
-              <w:rPr>
-                <w:sz w:val="21"/>
-                <w:szCs w:val="21"/>
-              </w:rPr>
-              <w:t>5.13</w:t>
-            </w:r>
           </w:p>
         </w:tc>
         <w:tc>
@@ -12140,13 +11889,6 @@
                 <w:szCs w:val="21"/>
               </w:rPr>
             </w:pPr>
-            <w:r>
-              <w:rPr>
-                <w:sz w:val="21"/>
-                <w:szCs w:val="21"/>
-              </w:rPr>
-              <w:t>1.37</w:t>
-            </w:r>
           </w:p>
         </w:tc>
         <w:tc>
@@ -12165,13 +11907,6 @@
                 <w:szCs w:val="21"/>
               </w:rPr>
             </w:pPr>
-            <w:r>
-              <w:rPr>
-                <w:sz w:val="21"/>
-                <w:szCs w:val="21"/>
-              </w:rPr>
-              <w:t>1.34</w:t>
-            </w:r>
           </w:p>
         </w:tc>
       </w:tr>
@@ -12221,13 +11956,6 @@
                 <w:szCs w:val="21"/>
               </w:rPr>
             </w:pPr>
-            <w:r>
-              <w:rPr>
-                <w:sz w:val="21"/>
-                <w:szCs w:val="21"/>
-              </w:rPr>
-              <w:t>3890</w:t>
-            </w:r>
           </w:p>
         </w:tc>
         <w:tc>
@@ -12246,13 +11974,6 @@
                 <w:szCs w:val="21"/>
               </w:rPr>
             </w:pPr>
-            <w:r>
-              <w:rPr>
-                <w:sz w:val="21"/>
-                <w:szCs w:val="21"/>
-              </w:rPr>
-              <w:t>11720</w:t>
-            </w:r>
           </w:p>
         </w:tc>
         <w:tc>
@@ -12271,13 +11992,6 @@
                 <w:szCs w:val="21"/>
               </w:rPr>
             </w:pPr>
-            <w:r>
-              <w:rPr>
-                <w:sz w:val="21"/>
-                <w:szCs w:val="21"/>
-              </w:rPr>
-              <w:t>19120</w:t>
-            </w:r>
           </w:p>
         </w:tc>
         <w:tc>
@@ -12296,13 +12010,6 @@
                 <w:szCs w:val="21"/>
               </w:rPr>
             </w:pPr>
-            <w:r>
-              <w:rPr>
-                <w:sz w:val="21"/>
-                <w:szCs w:val="21"/>
-              </w:rPr>
-              <w:t>16720</w:t>
-            </w:r>
           </w:p>
         </w:tc>
         <w:tc>
@@ -12321,13 +12028,6 @@
                 <w:szCs w:val="21"/>
               </w:rPr>
             </w:pPr>
-            <w:r>
-              <w:rPr>
-                <w:sz w:val="21"/>
-                <w:szCs w:val="21"/>
-              </w:rPr>
-              <w:t>25580</w:t>
-            </w:r>
           </w:p>
         </w:tc>
         <w:tc>
@@ -12346,13 +12046,6 @@
                 <w:szCs w:val="21"/>
               </w:rPr>
             </w:pPr>
-            <w:r>
-              <w:rPr>
-                <w:sz w:val="21"/>
-                <w:szCs w:val="21"/>
-              </w:rPr>
-              <w:t>25520</w:t>
-            </w:r>
           </w:p>
         </w:tc>
         <w:tc>
@@ -12371,13 +12064,6 @@
                 <w:szCs w:val="21"/>
               </w:rPr>
             </w:pPr>
-            <w:r>
-              <w:rPr>
-                <w:sz w:val="21"/>
-                <w:szCs w:val="21"/>
-              </w:rPr>
-              <w:t>2.15</w:t>
-            </w:r>
           </w:p>
         </w:tc>
         <w:tc>
@@ -12396,13 +12082,6 @@
                 <w:szCs w:val="21"/>
               </w:rPr>
             </w:pPr>
-            <w:r>
-              <w:rPr>
-                <w:sz w:val="21"/>
-                <w:szCs w:val="21"/>
-              </w:rPr>
-              <w:t>1.34</w:t>
-            </w:r>
           </w:p>
         </w:tc>
         <w:tc>
@@ -12421,13 +12100,6 @@
                 <w:szCs w:val="21"/>
               </w:rPr>
             </w:pPr>
-            <w:r>
-              <w:rPr>
-                <w:sz w:val="21"/>
-                <w:szCs w:val="21"/>
-              </w:rPr>
-              <w:t>5.18</w:t>
-            </w:r>
           </w:p>
         </w:tc>
         <w:tc>
@@ -12446,13 +12118,6 @@
                 <w:szCs w:val="21"/>
               </w:rPr>
             </w:pPr>
-            <w:r>
-              <w:rPr>
-                <w:sz w:val="21"/>
-                <w:szCs w:val="21"/>
-              </w:rPr>
-              <w:t>1.3</w:t>
-            </w:r>
           </w:p>
         </w:tc>
         <w:tc>
@@ -12471,13 +12136,6 @@
                 <w:szCs w:val="21"/>
               </w:rPr>
             </w:pPr>
-            <w:r>
-              <w:rPr>
-                <w:sz w:val="21"/>
-                <w:szCs w:val="21"/>
-              </w:rPr>
-              <w:t>1.31</w:t>
-            </w:r>
           </w:p>
         </w:tc>
       </w:tr>
@@ -12527,13 +12185,6 @@
                 <w:szCs w:val="21"/>
               </w:rPr>
             </w:pPr>
-            <w:r>
-              <w:rPr>
-                <w:sz w:val="21"/>
-                <w:szCs w:val="21"/>
-              </w:rPr>
-              <w:t>9450</w:t>
-            </w:r>
           </w:p>
         </w:tc>
         <w:tc>
@@ -12552,13 +12203,6 @@
                 <w:szCs w:val="21"/>
               </w:rPr>
             </w:pPr>
-            <w:r>
-              <w:rPr>
-                <w:sz w:val="21"/>
-                <w:szCs w:val="21"/>
-              </w:rPr>
-              <w:t>9220</w:t>
-            </w:r>
           </w:p>
         </w:tc>
         <w:tc>
@@ -12577,13 +12221,6 @@
                 <w:szCs w:val="21"/>
               </w:rPr>
             </w:pPr>
-            <w:r>
-              <w:rPr>
-                <w:sz w:val="21"/>
-                <w:szCs w:val="21"/>
-              </w:rPr>
-              <w:t>26170</w:t>
-            </w:r>
           </w:p>
         </w:tc>
         <w:tc>
@@ -12602,13 +12239,6 @@
                 <w:szCs w:val="21"/>
               </w:rPr>
             </w:pPr>
-            <w:r>
-              <w:rPr>
-                <w:sz w:val="21"/>
-                <w:szCs w:val="21"/>
-              </w:rPr>
-              <w:t>21200</w:t>
-            </w:r>
           </w:p>
         </w:tc>
         <w:tc>
@@ -12627,13 +12257,6 @@
                 <w:szCs w:val="21"/>
               </w:rPr>
             </w:pPr>
-            <w:r>
-              <w:rPr>
-                <w:sz w:val="21"/>
-                <w:szCs w:val="21"/>
-              </w:rPr>
-              <w:t>9120</w:t>
-            </w:r>
           </w:p>
         </w:tc>
         <w:tc>
@@ -12652,13 +12275,6 @@
                 <w:szCs w:val="21"/>
               </w:rPr>
             </w:pPr>
-            <w:r>
-              <w:rPr>
-                <w:sz w:val="21"/>
-                <w:szCs w:val="21"/>
-              </w:rPr>
-              <w:t>25540</w:t>
-            </w:r>
           </w:p>
         </w:tc>
         <w:tc>
@@ -12677,13 +12293,6 @@
                 <w:szCs w:val="21"/>
               </w:rPr>
             </w:pPr>
-            <w:r>
-              <w:rPr>
-                <w:sz w:val="21"/>
-                <w:szCs w:val="21"/>
-              </w:rPr>
-              <w:t>2.04</w:t>
-            </w:r>
           </w:p>
         </w:tc>
         <w:tc>
@@ -12702,13 +12311,6 @@
                 <w:szCs w:val="21"/>
               </w:rPr>
             </w:pPr>
-            <w:r>
-              <w:rPr>
-                <w:sz w:val="21"/>
-                <w:szCs w:val="21"/>
-              </w:rPr>
-              <w:t>1.36</w:t>
-            </w:r>
           </w:p>
         </w:tc>
         <w:tc>
@@ -12727,13 +12329,6 @@
                 <w:szCs w:val="21"/>
               </w:rPr>
             </w:pPr>
-            <w:r>
-              <w:rPr>
-                <w:sz w:val="21"/>
-                <w:szCs w:val="21"/>
-              </w:rPr>
-              <w:t>5.05</w:t>
-            </w:r>
           </w:p>
         </w:tc>
         <w:tc>
@@ -12752,13 +12347,6 @@
                 <w:szCs w:val="21"/>
               </w:rPr>
             </w:pPr>
-            <w:r>
-              <w:rPr>
-                <w:sz w:val="21"/>
-                <w:szCs w:val="21"/>
-              </w:rPr>
-              <w:t>1.33</w:t>
-            </w:r>
           </w:p>
         </w:tc>
         <w:tc>
@@ -12777,13 +12365,6 @@
                 <w:szCs w:val="21"/>
               </w:rPr>
             </w:pPr>
-            <w:r>
-              <w:rPr>
-                <w:sz w:val="21"/>
-                <w:szCs w:val="21"/>
-              </w:rPr>
-              <w:t>1.4</w:t>
-            </w:r>
           </w:p>
         </w:tc>
       </w:tr>
@@ -12833,13 +12414,6 @@
                 <w:szCs w:val="21"/>
               </w:rPr>
             </w:pPr>
-            <w:r>
-              <w:rPr>
-                <w:sz w:val="21"/>
-                <w:szCs w:val="21"/>
-              </w:rPr>
-              <w:t>6350</w:t>
-            </w:r>
           </w:p>
         </w:tc>
         <w:tc>
@@ -12858,13 +12432,6 @@
                 <w:szCs w:val="21"/>
               </w:rPr>
             </w:pPr>
-            <w:r>
-              <w:rPr>
-                <w:sz w:val="21"/>
-                <w:szCs w:val="21"/>
-              </w:rPr>
-              <w:t>18690</w:t>
-            </w:r>
           </w:p>
         </w:tc>
         <w:tc>
@@ -12883,13 +12450,6 @@
                 <w:szCs w:val="21"/>
               </w:rPr>
             </w:pPr>
-            <w:r>
-              <w:rPr>
-                <w:sz w:val="21"/>
-                <w:szCs w:val="21"/>
-              </w:rPr>
-              <w:t>15620</w:t>
-            </w:r>
           </w:p>
         </w:tc>
         <w:tc>
@@ -12908,13 +12468,6 @@
                 <w:szCs w:val="21"/>
               </w:rPr>
             </w:pPr>
-            <w:r>
-              <w:rPr>
-                <w:sz w:val="21"/>
-                <w:szCs w:val="21"/>
-              </w:rPr>
-              <w:t>17940</w:t>
-            </w:r>
           </w:p>
         </w:tc>
         <w:tc>
@@ -12933,13 +12486,6 @@
                 <w:szCs w:val="21"/>
               </w:rPr>
             </w:pPr>
-            <w:r>
-              <w:rPr>
-                <w:sz w:val="21"/>
-                <w:szCs w:val="21"/>
-              </w:rPr>
-              <w:t>17510</w:t>
-            </w:r>
           </w:p>
         </w:tc>
         <w:tc>
@@ -12958,13 +12504,6 @@
                 <w:szCs w:val="21"/>
               </w:rPr>
             </w:pPr>
-            <w:r>
-              <w:rPr>
-                <w:sz w:val="21"/>
-                <w:szCs w:val="21"/>
-              </w:rPr>
-              <w:t>23350</w:t>
-            </w:r>
           </w:p>
         </w:tc>
         <w:tc>
@@ -12983,13 +12522,6 @@
                 <w:szCs w:val="21"/>
               </w:rPr>
             </w:pPr>
-            <w:r>
-              <w:rPr>
-                <w:sz w:val="21"/>
-                <w:szCs w:val="21"/>
-              </w:rPr>
-              <w:t>3.47</w:t>
-            </w:r>
           </w:p>
         </w:tc>
         <w:tc>
@@ -13008,13 +12540,6 @@
                 <w:szCs w:val="21"/>
               </w:rPr>
             </w:pPr>
-            <w:r>
-              <w:rPr>
-                <w:sz w:val="21"/>
-                <w:szCs w:val="21"/>
-              </w:rPr>
-              <w:t>1.49</w:t>
-            </w:r>
           </w:p>
         </w:tc>
         <w:tc>
@@ -13033,13 +12558,6 @@
                 <w:szCs w:val="21"/>
               </w:rPr>
             </w:pPr>
-            <w:r>
-              <w:rPr>
-                <w:sz w:val="21"/>
-                <w:szCs w:val="21"/>
-              </w:rPr>
-              <w:t>3.36</w:t>
-            </w:r>
           </w:p>
         </w:tc>
         <w:tc>
@@ -13058,13 +12576,6 @@
                 <w:szCs w:val="21"/>
               </w:rPr>
             </w:pPr>
-            <w:r>
-              <w:rPr>
-                <w:sz w:val="21"/>
-                <w:szCs w:val="21"/>
-              </w:rPr>
-              <w:t>1.43</w:t>
-            </w:r>
           </w:p>
         </w:tc>
         <w:tc>
@@ -13083,13 +12594,6 @@
                 <w:szCs w:val="21"/>
               </w:rPr>
             </w:pPr>
-            <w:r>
-              <w:rPr>
-                <w:sz w:val="21"/>
-                <w:szCs w:val="21"/>
-              </w:rPr>
-              <w:t>1.43</w:t>
-            </w:r>
           </w:p>
         </w:tc>
       </w:tr>
@@ -13139,13 +12643,6 @@
                 <w:szCs w:val="21"/>
               </w:rPr>
             </w:pPr>
-            <w:r>
-              <w:rPr>
-                <w:sz w:val="21"/>
-                <w:szCs w:val="21"/>
-              </w:rPr>
-              <w:t>5360</w:t>
-            </w:r>
           </w:p>
         </w:tc>
         <w:tc>
@@ -13164,13 +12661,6 @@
                 <w:szCs w:val="21"/>
               </w:rPr>
             </w:pPr>
-            <w:r>
-              <w:rPr>
-                <w:sz w:val="21"/>
-                <w:szCs w:val="21"/>
-              </w:rPr>
-              <w:t>17070</w:t>
-            </w:r>
           </w:p>
         </w:tc>
         <w:tc>
@@ -13189,13 +12679,6 @@
                 <w:szCs w:val="21"/>
               </w:rPr>
             </w:pPr>
-            <w:r>
-              <w:rPr>
-                <w:sz w:val="21"/>
-                <w:szCs w:val="21"/>
-              </w:rPr>
-              <w:t>16360</w:t>
-            </w:r>
           </w:p>
         </w:tc>
         <w:tc>
@@ -13214,13 +12697,6 @@
                 <w:szCs w:val="21"/>
               </w:rPr>
             </w:pPr>
-            <w:r>
-              <w:rPr>
-                <w:sz w:val="21"/>
-                <w:szCs w:val="21"/>
-              </w:rPr>
-              <w:t>20880</w:t>
-            </w:r>
           </w:p>
         </w:tc>
         <w:tc>
@@ -13239,13 +12715,6 @@
                 <w:szCs w:val="21"/>
               </w:rPr>
             </w:pPr>
-            <w:r>
-              <w:rPr>
-                <w:sz w:val="21"/>
-                <w:szCs w:val="21"/>
-              </w:rPr>
-              <w:t>15630</w:t>
-            </w:r>
           </w:p>
         </w:tc>
         <w:tc>
@@ -13264,13 +12733,6 @@
                 <w:szCs w:val="21"/>
               </w:rPr>
             </w:pPr>
-            <w:r>
-              <w:rPr>
-                <w:sz w:val="21"/>
-                <w:szCs w:val="21"/>
-              </w:rPr>
-              <w:t>24000</w:t>
-            </w:r>
           </w:p>
         </w:tc>
         <w:tc>
@@ -13289,13 +12751,6 @@
                 <w:szCs w:val="21"/>
               </w:rPr>
             </w:pPr>
-            <w:r>
-              <w:rPr>
-                <w:sz w:val="21"/>
-                <w:szCs w:val="21"/>
-              </w:rPr>
-              <w:t>3.54</w:t>
-            </w:r>
           </w:p>
         </w:tc>
         <w:tc>
@@ -13314,13 +12769,6 @@
                 <w:szCs w:val="21"/>
               </w:rPr>
             </w:pPr>
-            <w:r>
-              <w:rPr>
-                <w:sz w:val="21"/>
-                <w:szCs w:val="21"/>
-              </w:rPr>
-              <w:t>1.51</w:t>
-            </w:r>
           </w:p>
         </w:tc>
         <w:tc>
@@ -13339,13 +12787,6 @@
                 <w:szCs w:val="21"/>
               </w:rPr>
             </w:pPr>
-            <w:r>
-              <w:rPr>
-                <w:sz w:val="21"/>
-                <w:szCs w:val="21"/>
-              </w:rPr>
-              <w:t>3.44</w:t>
-            </w:r>
           </w:p>
         </w:tc>
         <w:tc>
@@ -13364,13 +12805,6 @@
                 <w:szCs w:val="21"/>
               </w:rPr>
             </w:pPr>
-            <w:r>
-              <w:rPr>
-                <w:sz w:val="21"/>
-                <w:szCs w:val="21"/>
-              </w:rPr>
-              <w:t>1.38</w:t>
-            </w:r>
           </w:p>
         </w:tc>
         <w:tc>
@@ -13389,13 +12823,6 @@
                 <w:szCs w:val="21"/>
               </w:rPr>
             </w:pPr>
-            <w:r>
-              <w:rPr>
-                <w:sz w:val="21"/>
-                <w:szCs w:val="21"/>
-              </w:rPr>
-              <w:t>1.41</w:t>
-            </w:r>
           </w:p>
         </w:tc>
       </w:tr>
@@ -13445,13 +12872,6 @@
                 <w:szCs w:val="21"/>
               </w:rPr>
             </w:pPr>
-            <w:r>
-              <w:rPr>
-                <w:sz w:val="21"/>
-                <w:szCs w:val="21"/>
-              </w:rPr>
-              <w:t>5090</w:t>
-            </w:r>
           </w:p>
         </w:tc>
         <w:tc>
@@ -13470,13 +12890,6 @@
                 <w:szCs w:val="21"/>
               </w:rPr>
             </w:pPr>
-            <w:r>
-              <w:rPr>
-                <w:sz w:val="21"/>
-                <w:szCs w:val="21"/>
-              </w:rPr>
-              <w:t>9160</w:t>
-            </w:r>
           </w:p>
         </w:tc>
         <w:tc>
@@ -13495,13 +12908,6 @@
                 <w:szCs w:val="21"/>
               </w:rPr>
             </w:pPr>
-            <w:r>
-              <w:rPr>
-                <w:sz w:val="21"/>
-                <w:szCs w:val="21"/>
-              </w:rPr>
-              <w:t>16170</w:t>
-            </w:r>
           </w:p>
         </w:tc>
         <w:tc>
@@ -13520,13 +12926,6 @@
                 <w:szCs w:val="21"/>
               </w:rPr>
             </w:pPr>
-            <w:r>
-              <w:rPr>
-                <w:sz w:val="21"/>
-                <w:szCs w:val="21"/>
-              </w:rPr>
-              <w:t>15870</w:t>
-            </w:r>
           </w:p>
         </w:tc>
         <w:tc>
@@ -13545,13 +12944,6 @@
                 <w:szCs w:val="21"/>
               </w:rPr>
             </w:pPr>
-            <w:r>
-              <w:rPr>
-                <w:sz w:val="21"/>
-                <w:szCs w:val="21"/>
-              </w:rPr>
-              <w:t>25580</w:t>
-            </w:r>
           </w:p>
         </w:tc>
         <w:tc>
@@ -13570,13 +12962,6 @@
                 <w:szCs w:val="21"/>
               </w:rPr>
             </w:pPr>
-            <w:r>
-              <w:rPr>
-                <w:sz w:val="21"/>
-                <w:szCs w:val="21"/>
-              </w:rPr>
-              <w:t>25080</w:t>
-            </w:r>
           </w:p>
         </w:tc>
         <w:tc>
@@ -13595,13 +12980,6 @@
                 <w:szCs w:val="21"/>
               </w:rPr>
             </w:pPr>
-            <w:r>
-              <w:rPr>
-                <w:sz w:val="21"/>
-                <w:szCs w:val="21"/>
-              </w:rPr>
-              <w:t>2.15</w:t>
-            </w:r>
           </w:p>
         </w:tc>
         <w:tc>
@@ -13620,13 +12998,6 @@
                 <w:szCs w:val="21"/>
               </w:rPr>
             </w:pPr>
-            <w:r>
-              <w:rPr>
-                <w:sz w:val="21"/>
-                <w:szCs w:val="21"/>
-              </w:rPr>
-              <w:t>1.36</w:t>
-            </w:r>
           </w:p>
         </w:tc>
         <w:tc>
@@ -13645,13 +13016,6 @@
                 <w:szCs w:val="21"/>
               </w:rPr>
             </w:pPr>
-            <w:r>
-              <w:rPr>
-                <w:sz w:val="21"/>
-                <w:szCs w:val="21"/>
-              </w:rPr>
-              <w:t>5.2</w:t>
-            </w:r>
           </w:p>
         </w:tc>
         <w:tc>
@@ -13670,13 +13034,6 @@
                 <w:szCs w:val="21"/>
               </w:rPr>
             </w:pPr>
-            <w:r>
-              <w:rPr>
-                <w:sz w:val="21"/>
-                <w:szCs w:val="21"/>
-              </w:rPr>
-              <w:t>1.38</w:t>
-            </w:r>
           </w:p>
         </w:tc>
         <w:tc>
@@ -13695,13 +13052,6 @@
                 <w:szCs w:val="21"/>
               </w:rPr>
             </w:pPr>
-            <w:r>
-              <w:rPr>
-                <w:sz w:val="21"/>
-                <w:szCs w:val="21"/>
-              </w:rPr>
-              <w:t>1.33</w:t>
-            </w:r>
           </w:p>
         </w:tc>
       </w:tr>
@@ -13751,13 +13101,6 @@
                 <w:szCs w:val="21"/>
               </w:rPr>
             </w:pPr>
-            <w:r>
-              <w:rPr>
-                <w:sz w:val="21"/>
-                <w:szCs w:val="21"/>
-              </w:rPr>
-              <w:t>9490</w:t>
-            </w:r>
           </w:p>
         </w:tc>
         <w:tc>
@@ -13776,13 +13119,6 @@
                 <w:szCs w:val="21"/>
               </w:rPr>
             </w:pPr>
-            <w:r>
-              <w:rPr>
-                <w:sz w:val="21"/>
-                <w:szCs w:val="21"/>
-              </w:rPr>
-              <w:t>16540</w:t>
-            </w:r>
           </w:p>
         </w:tc>
         <w:tc>
@@ -13801,13 +13137,6 @@
                 <w:szCs w:val="21"/>
               </w:rPr>
             </w:pPr>
-            <w:r>
-              <w:rPr>
-                <w:sz w:val="21"/>
-                <w:szCs w:val="21"/>
-              </w:rPr>
-              <w:t>14680</w:t>
-            </w:r>
           </w:p>
         </w:tc>
         <w:tc>
@@ -13826,13 +13155,6 @@
                 <w:szCs w:val="21"/>
               </w:rPr>
             </w:pPr>
-            <w:r>
-              <w:rPr>
-                <w:sz w:val="21"/>
-                <w:szCs w:val="21"/>
-              </w:rPr>
-              <w:t>17400</w:t>
-            </w:r>
           </w:p>
         </w:tc>
         <w:tc>
@@ -13851,13 +13173,6 @@
                 <w:szCs w:val="21"/>
               </w:rPr>
             </w:pPr>
-            <w:r>
-              <w:rPr>
-                <w:sz w:val="21"/>
-                <w:szCs w:val="21"/>
-              </w:rPr>
-              <w:t>16530</w:t>
-            </w:r>
           </w:p>
         </w:tc>
         <w:tc>
@@ -13876,13 +13191,6 @@
                 <w:szCs w:val="21"/>
               </w:rPr>
             </w:pPr>
-            <w:r>
-              <w:rPr>
-                <w:sz w:val="21"/>
-                <w:szCs w:val="21"/>
-              </w:rPr>
-              <w:t>19580</w:t>
-            </w:r>
           </w:p>
         </w:tc>
         <w:tc>
@@ -13901,13 +13209,6 @@
                 <w:szCs w:val="21"/>
               </w:rPr>
             </w:pPr>
-            <w:r>
-              <w:rPr>
-                <w:sz w:val="21"/>
-                <w:szCs w:val="21"/>
-              </w:rPr>
-              <w:t>3.3</w:t>
-            </w:r>
           </w:p>
         </w:tc>
         <w:tc>
@@ -13926,13 +13227,6 @@
                 <w:szCs w:val="21"/>
               </w:rPr>
             </w:pPr>
-            <w:r>
-              <w:rPr>
-                <w:sz w:val="21"/>
-                <w:szCs w:val="21"/>
-              </w:rPr>
-              <w:t>1.36</w:t>
-            </w:r>
           </w:p>
         </w:tc>
         <w:tc>
@@ -13951,13 +13245,6 @@
                 <w:szCs w:val="21"/>
               </w:rPr>
             </w:pPr>
-            <w:r>
-              <w:rPr>
-                <w:sz w:val="21"/>
-                <w:szCs w:val="21"/>
-              </w:rPr>
-              <w:t>4.39</w:t>
-            </w:r>
           </w:p>
         </w:tc>
         <w:tc>
@@ -13976,13 +13263,6 @@
                 <w:szCs w:val="21"/>
               </w:rPr>
             </w:pPr>
-            <w:r>
-              <w:rPr>
-                <w:sz w:val="21"/>
-                <w:szCs w:val="21"/>
-              </w:rPr>
-              <w:t>1.3</w:t>
-            </w:r>
           </w:p>
         </w:tc>
         <w:tc>
@@ -14001,13 +13281,6 @@
                 <w:szCs w:val="21"/>
               </w:rPr>
             </w:pPr>
-            <w:r>
-              <w:rPr>
-                <w:sz w:val="21"/>
-                <w:szCs w:val="21"/>
-              </w:rPr>
-              <w:t>1.3</w:t>
-            </w:r>
           </w:p>
         </w:tc>
       </w:tr>
@@ -14057,13 +13330,6 @@
                 <w:szCs w:val="21"/>
               </w:rPr>
             </w:pPr>
-            <w:r>
-              <w:rPr>
-                <w:sz w:val="21"/>
-                <w:szCs w:val="21"/>
-              </w:rPr>
-              <w:t>4700</w:t>
-            </w:r>
           </w:p>
         </w:tc>
         <w:tc>
@@ -14082,13 +13348,6 @@
                 <w:szCs w:val="21"/>
               </w:rPr>
             </w:pPr>
-            <w:r>
-              <w:rPr>
-                <w:sz w:val="21"/>
-                <w:szCs w:val="21"/>
-              </w:rPr>
-              <w:t>11240</w:t>
-            </w:r>
           </w:p>
         </w:tc>
         <w:tc>
@@ -14107,13 +13366,6 @@
                 <w:szCs w:val="21"/>
               </w:rPr>
             </w:pPr>
-            <w:r>
-              <w:rPr>
-                <w:sz w:val="21"/>
-                <w:szCs w:val="21"/>
-              </w:rPr>
-              <w:t>11110</w:t>
-            </w:r>
           </w:p>
         </w:tc>
         <w:tc>
@@ -14132,13 +13384,6 @@
                 <w:szCs w:val="21"/>
               </w:rPr>
             </w:pPr>
-            <w:r>
-              <w:rPr>
-                <w:sz w:val="21"/>
-                <w:szCs w:val="21"/>
-              </w:rPr>
-              <w:t>9710</w:t>
-            </w:r>
           </w:p>
         </w:tc>
         <w:tc>
@@ -14157,13 +13402,6 @@
                 <w:szCs w:val="21"/>
               </w:rPr>
             </w:pPr>
-            <w:r>
-              <w:rPr>
-                <w:sz w:val="21"/>
-                <w:szCs w:val="21"/>
-              </w:rPr>
-              <w:t>27890</w:t>
-            </w:r>
           </w:p>
         </w:tc>
         <w:tc>
@@ -14182,13 +13420,6 @@
                 <w:szCs w:val="21"/>
               </w:rPr>
             </w:pPr>
-            <w:r>
-              <w:rPr>
-                <w:sz w:val="21"/>
-                <w:szCs w:val="21"/>
-              </w:rPr>
-              <w:t>25310</w:t>
-            </w:r>
           </w:p>
         </w:tc>
         <w:tc>
@@ -14207,13 +13438,6 @@
                 <w:szCs w:val="21"/>
               </w:rPr>
             </w:pPr>
-            <w:r>
-              <w:rPr>
-                <w:sz w:val="21"/>
-                <w:szCs w:val="21"/>
-              </w:rPr>
-              <w:t>2.04</w:t>
-            </w:r>
           </w:p>
         </w:tc>
         <w:tc>
@@ -14232,13 +13456,6 @@
                 <w:szCs w:val="21"/>
               </w:rPr>
             </w:pPr>
-            <w:r>
-              <w:rPr>
-                <w:sz w:val="21"/>
-                <w:szCs w:val="21"/>
-              </w:rPr>
-              <w:t>1.32</w:t>
-            </w:r>
           </w:p>
         </w:tc>
         <w:tc>
@@ -14257,13 +13474,6 @@
                 <w:szCs w:val="21"/>
               </w:rPr>
             </w:pPr>
-            <w:r>
-              <w:rPr>
-                <w:sz w:val="21"/>
-                <w:szCs w:val="21"/>
-              </w:rPr>
-              <w:t>5.08</w:t>
-            </w:r>
           </w:p>
         </w:tc>
         <w:tc>
@@ -14282,13 +13492,6 @@
                 <w:szCs w:val="21"/>
               </w:rPr>
             </w:pPr>
-            <w:r>
-              <w:rPr>
-                <w:sz w:val="21"/>
-                <w:szCs w:val="21"/>
-              </w:rPr>
-              <w:t>1.4</w:t>
-            </w:r>
           </w:p>
         </w:tc>
         <w:tc>
@@ -14307,13 +13510,6 @@
                 <w:szCs w:val="21"/>
               </w:rPr>
             </w:pPr>
-            <w:r>
-              <w:rPr>
-                <w:sz w:val="21"/>
-                <w:szCs w:val="21"/>
-              </w:rPr>
-              <w:t>1.38</w:t>
-            </w:r>
           </w:p>
         </w:tc>
       </w:tr>
@@ -14363,13 +13559,6 @@
                 <w:szCs w:val="21"/>
               </w:rPr>
             </w:pPr>
-            <w:r>
-              <w:rPr>
-                <w:sz w:val="21"/>
-                <w:szCs w:val="21"/>
-              </w:rPr>
-              <w:t>7790</w:t>
-            </w:r>
           </w:p>
         </w:tc>
         <w:tc>
@@ -14388,13 +13577,6 @@
                 <w:szCs w:val="21"/>
               </w:rPr>
             </w:pPr>
-            <w:r>
-              <w:rPr>
-                <w:sz w:val="21"/>
-                <w:szCs w:val="21"/>
-              </w:rPr>
-              <w:t>14170</w:t>
-            </w:r>
           </w:p>
         </w:tc>
         <w:tc>
@@ -14413,13 +13595,6 @@
                 <w:szCs w:val="21"/>
               </w:rPr>
             </w:pPr>
-            <w:r>
-              <w:rPr>
-                <w:sz w:val="21"/>
-                <w:szCs w:val="21"/>
-              </w:rPr>
-              <w:t>13630</w:t>
-            </w:r>
           </w:p>
         </w:tc>
         <w:tc>
@@ -14438,13 +13613,6 @@
                 <w:szCs w:val="21"/>
               </w:rPr>
             </w:pPr>
-            <w:r>
-              <w:rPr>
-                <w:sz w:val="21"/>
-                <w:szCs w:val="21"/>
-              </w:rPr>
-              <w:t>13380</w:t>
-            </w:r>
           </w:p>
         </w:tc>
         <w:tc>
@@ -14463,13 +13631,6 @@
                 <w:szCs w:val="21"/>
               </w:rPr>
             </w:pPr>
-            <w:r>
-              <w:rPr>
-                <w:sz w:val="21"/>
-                <w:szCs w:val="21"/>
-              </w:rPr>
-              <w:t>15710</w:t>
-            </w:r>
           </w:p>
         </w:tc>
         <w:tc>
@@ -14488,13 +13649,6 @@
                 <w:szCs w:val="21"/>
               </w:rPr>
             </w:pPr>
-            <w:r>
-              <w:rPr>
-                <w:sz w:val="21"/>
-                <w:szCs w:val="21"/>
-              </w:rPr>
-              <w:t>16110</w:t>
-            </w:r>
           </w:p>
         </w:tc>
         <w:tc>
@@ -14513,13 +13667,6 @@
                 <w:szCs w:val="21"/>
               </w:rPr>
             </w:pPr>
-            <w:r>
-              <w:rPr>
-                <w:sz w:val="21"/>
-                <w:szCs w:val="21"/>
-              </w:rPr>
-              <w:t>3.32</w:t>
-            </w:r>
           </w:p>
         </w:tc>
         <w:tc>
@@ -14538,13 +13685,6 @@
                 <w:szCs w:val="21"/>
               </w:rPr>
             </w:pPr>
-            <w:r>
-              <w:rPr>
-                <w:sz w:val="21"/>
-                <w:szCs w:val="21"/>
-              </w:rPr>
-              <w:t>1.32</w:t>
-            </w:r>
           </w:p>
         </w:tc>
         <w:tc>
@@ -14563,13 +13703,6 @@
                 <w:szCs w:val="21"/>
               </w:rPr>
             </w:pPr>
-            <w:r>
-              <w:rPr>
-                <w:sz w:val="21"/>
-                <w:szCs w:val="21"/>
-              </w:rPr>
-              <w:t>4.4</w:t>
-            </w:r>
           </w:p>
         </w:tc>
         <w:tc>
@@ -14588,13 +13721,6 @@
                 <w:szCs w:val="21"/>
               </w:rPr>
             </w:pPr>
-            <w:r>
-              <w:rPr>
-                <w:sz w:val="21"/>
-                <w:szCs w:val="21"/>
-              </w:rPr>
-              <w:t>1.32</w:t>
-            </w:r>
           </w:p>
         </w:tc>
         <w:tc>
@@ -14613,13 +13739,6 @@
                 <w:szCs w:val="21"/>
               </w:rPr>
             </w:pPr>
-            <w:r>
-              <w:rPr>
-                <w:sz w:val="21"/>
-                <w:szCs w:val="21"/>
-              </w:rPr>
-              <w:t>1.32</w:t>
-            </w:r>
           </w:p>
         </w:tc>
       </w:tr>
@@ -14669,13 +13788,6 @@
                 <w:szCs w:val="21"/>
               </w:rPr>
             </w:pPr>
-            <w:r>
-              <w:rPr>
-                <w:sz w:val="21"/>
-                <w:szCs w:val="21"/>
-              </w:rPr>
-              <w:t>5320</w:t>
-            </w:r>
           </w:p>
         </w:tc>
         <w:tc>
@@ -14694,13 +13806,6 @@
                 <w:szCs w:val="21"/>
               </w:rPr>
             </w:pPr>
-            <w:r>
-              <w:rPr>
-                <w:sz w:val="21"/>
-                <w:szCs w:val="21"/>
-              </w:rPr>
-              <w:t>15980</w:t>
-            </w:r>
           </w:p>
         </w:tc>
         <w:tc>
@@ -14719,13 +13824,6 @@
                 <w:szCs w:val="21"/>
               </w:rPr>
             </w:pPr>
-            <w:r>
-              <w:rPr>
-                <w:sz w:val="21"/>
-                <w:szCs w:val="21"/>
-              </w:rPr>
-              <w:t>11990</w:t>
-            </w:r>
           </w:p>
         </w:tc>
         <w:tc>
@@ -14744,13 +13842,6 @@
                 <w:szCs w:val="21"/>
               </w:rPr>
             </w:pPr>
-            <w:r>
-              <w:rPr>
-                <w:sz w:val="21"/>
-                <w:szCs w:val="21"/>
-              </w:rPr>
-              <w:t>17800</w:t>
-            </w:r>
           </w:p>
         </w:tc>
         <w:tc>
@@ -14769,13 +13860,6 @@
                 <w:szCs w:val="21"/>
               </w:rPr>
             </w:pPr>
-            <w:r>
-              <w:rPr>
-                <w:sz w:val="21"/>
-                <w:szCs w:val="21"/>
-              </w:rPr>
-              <w:t>15230</w:t>
-            </w:r>
           </w:p>
         </w:tc>
         <w:tc>
@@ -14794,13 +13878,6 @@
                 <w:szCs w:val="21"/>
               </w:rPr>
             </w:pPr>
-            <w:r>
-              <w:rPr>
-                <w:sz w:val="21"/>
-                <w:szCs w:val="21"/>
-              </w:rPr>
-              <w:t>13800</w:t>
-            </w:r>
           </w:p>
         </w:tc>
         <w:tc>
@@ -14819,13 +13896,6 @@
                 <w:szCs w:val="21"/>
               </w:rPr>
             </w:pPr>
-            <w:r>
-              <w:rPr>
-                <w:sz w:val="21"/>
-                <w:szCs w:val="21"/>
-              </w:rPr>
-              <w:t>3.48</w:t>
-            </w:r>
           </w:p>
         </w:tc>
         <w:tc>
@@ -14844,13 +13914,6 @@
                 <w:szCs w:val="21"/>
               </w:rPr>
             </w:pPr>
-            <w:r>
-              <w:rPr>
-                <w:sz w:val="21"/>
-                <w:szCs w:val="21"/>
-              </w:rPr>
-              <w:t>1.44</w:t>
-            </w:r>
           </w:p>
         </w:tc>
         <w:tc>
@@ -14869,13 +13932,6 @@
                 <w:szCs w:val="21"/>
               </w:rPr>
             </w:pPr>
-            <w:r>
-              <w:rPr>
-                <w:sz w:val="21"/>
-                <w:szCs w:val="21"/>
-              </w:rPr>
-              <w:t>4.41</w:t>
-            </w:r>
           </w:p>
         </w:tc>
         <w:tc>
@@ -14894,13 +13950,6 @@
                 <w:szCs w:val="21"/>
               </w:rPr>
             </w:pPr>
-            <w:r>
-              <w:rPr>
-                <w:sz w:val="21"/>
-                <w:szCs w:val="21"/>
-              </w:rPr>
-              <w:t>1.36</w:t>
-            </w:r>
           </w:p>
         </w:tc>
         <w:tc>
@@ -14919,13 +13968,6 @@
                 <w:szCs w:val="21"/>
               </w:rPr>
             </w:pPr>
-            <w:r>
-              <w:rPr>
-                <w:sz w:val="21"/>
-                <w:szCs w:val="21"/>
-              </w:rPr>
-              <w:t>1.36</w:t>
-            </w:r>
           </w:p>
         </w:tc>
       </w:tr>
@@ -15168,7 +14210,6 @@
               <w:rPr>
                 <w:rFonts w:hint="eastAsia"/>
               </w:rPr>
-              <w:lastRenderedPageBreak/>
               <w:t xml:space="preserve"> </w:t>
             </w:r>
             <w:r>
@@ -15427,25 +14468,34 @@
         <w:rPr>
           <w:rFonts w:hint="eastAsia"/>
         </w:rPr>
-        <w:t>~06</w:t>
-      </w:r>
-      <w:r>
-        <w:rPr>
-          <w:rFonts w:hint="eastAsia"/>
-        </w:rPr>
-        <w:t>月</w:t>
-      </w:r>
-      <w:r>
-        <w:rPr>
-          <w:rFonts w:hint="eastAsia"/>
-        </w:rPr>
-        <w:t>30</w:t>
-      </w:r>
-      <w:r>
-        <w:rPr>
-          <w:rFonts w:hint="eastAsia"/>
-        </w:rPr>
-        <w:t>日桥梁交通流参数分析</w:t>
+        <w:t>~</w:t>
+      </w:r>
+      <w:r>
+        <w:fldChar w:fldCharType="begin"/>
+      </w:r>
+      <w:r>
+        <w:instrText xml:space="preserve"> DOCVARIABLE </w:instrText>
+      </w:r>
+      <w:r>
+        <w:rPr>
+          <w:rFonts w:hint="eastAsia"/>
+        </w:rPr>
+        <w:instrText>S</w:instrText>
+      </w:r>
+      <w:r>
+        <w:instrText>hort</w:instrText>
+      </w:r>
+      <w:r>
+        <w:instrText xml:space="preserve">FinishDateTime  \* MERGEFORMAT </w:instrText>
+      </w:r>
+      <w:r>
+        <w:fldChar w:fldCharType="end"/>
+      </w:r>
+      <w:r>
+        <w:rPr>
+          <w:rFonts w:hint="eastAsia"/>
+        </w:rPr>
+        <w:t>桥梁交通流参数分析</w:t>
       </w:r>
     </w:p>
     <w:p>
@@ -15519,7 +14569,14 @@
         <w:rPr>
           <w:rFonts w:hint="eastAsia"/>
         </w:rPr>
-        <w:t>）可采集</w:t>
+        <w:t>）</w:t>
+      </w:r>
+      <w:r>
+        <w:rPr>
+          <w:rFonts w:hint="eastAsia"/>
+        </w:rPr>
+        <w:lastRenderedPageBreak/>
+        <w:t>可采集</w:t>
       </w:r>
       <w:r>
         <w:rPr>
@@ -15607,7 +14664,7 @@
           <v:shape id="_x0000_i1028" type="#_x0000_t75" style="width:14.95pt;height:18.35pt" o:ole="">
             <v:imagedata r:id="rId28" o:title=""/>
           </v:shape>
-          <o:OLEObject Type="Embed" ProgID="Equation.KSEE3" ShapeID="_x0000_i1028" DrawAspect="Content" ObjectID="_1689075576" r:id="rId29"/>
+          <o:OLEObject Type="Embed" ProgID="Equation.KSEE3" ShapeID="_x0000_i1028" DrawAspect="Content" ObjectID="_1689101798" r:id="rId29"/>
         </w:object>
       </w:r>
       <w:r>
@@ -15657,7 +14714,7 @@
           <v:shape id="_x0000_i1029" type="#_x0000_t75" style="width:18.35pt;height:12.9pt" o:ole="">
             <v:imagedata r:id="rId15" o:title=""/>
           </v:shape>
-          <o:OLEObject Type="Embed" ProgID="Equation.KSEE3" ShapeID="_x0000_i1029" DrawAspect="Content" ObjectID="_1689075577" r:id="rId30"/>
+          <o:OLEObject Type="Embed" ProgID="Equation.KSEE3" ShapeID="_x0000_i1029" DrawAspect="Content" ObjectID="_1689101799" r:id="rId30"/>
         </w:object>
       </w:r>
       <w:r>
@@ -15675,7 +14732,7 @@
           <v:shape id="_x0000_i1030" type="#_x0000_t75" style="width:18.35pt;height:12.9pt" o:ole="">
             <v:imagedata r:id="rId15" o:title=""/>
           </v:shape>
-          <o:OLEObject Type="Embed" ProgID="Equation.KSEE3" ShapeID="_x0000_i1030" DrawAspect="Content" ObjectID="_1689075578" r:id="rId31"/>
+          <o:OLEObject Type="Embed" ProgID="Equation.KSEE3" ShapeID="_x0000_i1030" DrawAspect="Content" ObjectID="_1689101800" r:id="rId31"/>
         </w:object>
       </w:r>
       <w:r>
@@ -15699,7 +14756,7 @@
           <v:shape id="_x0000_i1031" type="#_x0000_t75" style="width:18.35pt;height:12.9pt" o:ole="">
             <v:imagedata r:id="rId15" o:title=""/>
           </v:shape>
-          <o:OLEObject Type="Embed" ProgID="Equation.KSEE3" ShapeID="_x0000_i1031" DrawAspect="Content" ObjectID="_1689075579" r:id="rId32"/>
+          <o:OLEObject Type="Embed" ProgID="Equation.KSEE3" ShapeID="_x0000_i1031" DrawAspect="Content" ObjectID="_1689101801" r:id="rId32"/>
         </w:object>
       </w:r>
       <w:r>
@@ -15912,7 +14969,6 @@
       </w:pPr>
       <w:bookmarkStart w:id="26" w:name="_Ref42711993"/>
       <w:r>
-        <w:lastRenderedPageBreak/>
         <w:t>图</w:t>
       </w:r>
       <w:r>
@@ -16761,6 +15817,7 @@
           <w:rFonts w:hint="eastAsia"/>
           <w:noProof/>
         </w:rPr>
+        <w:lastRenderedPageBreak/>
         <w:drawing>
           <wp:inline distT="0" distB="0" distL="114300" distR="114300" wp14:anchorId="50CFF414" wp14:editId="54D37576">
             <wp:extent cx="4460240" cy="2232025"/>
@@ -17375,7 +16432,6 @@
         <w:rPr>
           <w:rFonts w:hint="eastAsia"/>
         </w:rPr>
-        <w:lastRenderedPageBreak/>
         <w:t xml:space="preserve">3.2.3 </w:t>
       </w:r>
       <w:r>
@@ -17783,6 +16839,7 @@
               <w:rPr>
                 <w:rFonts w:hint="eastAsia"/>
               </w:rPr>
+              <w:lastRenderedPageBreak/>
               <w:t>时间</w:t>
             </w:r>
           </w:p>
@@ -18395,7 +17452,6 @@
           <w:rFonts w:hint="eastAsia"/>
           <w:noProof/>
         </w:rPr>
-        <w:lastRenderedPageBreak/>
         <w:drawing>
           <wp:inline distT="0" distB="0" distL="114300" distR="114300" wp14:anchorId="48E4D072" wp14:editId="0D1D7F1C">
             <wp:extent cx="4471035" cy="2232025"/>
@@ -19091,6 +18147,7 @@
         <w:rPr>
           <w:rFonts w:hint="eastAsia"/>
         </w:rPr>
+        <w:lastRenderedPageBreak/>
         <w:t>桥梁实际弯矩值</w:t>
       </w:r>
       <w:bookmarkEnd w:id="46"/>
@@ -19638,7 +18695,6 @@
         <w:rPr>
           <w:rFonts w:hint="eastAsia"/>
         </w:rPr>
-        <w:lastRenderedPageBreak/>
         <w:t>结果分析</w:t>
       </w:r>
       <w:bookmarkEnd w:id="49"/>

</xml_diff>